<commit_message>
Add Page Two Wire Frame
</commit_message>
<xml_diff>
--- a/GitHub.docx
+++ b/GitHub.docx
@@ -272,43 +272,7 @@
             <w:sz w:val="21"/>
             <w:szCs w:val="21"/>
           </w:rPr>
-          <w:t>https://</w:t>
-        </w:r>
-        <w:r>
-          <w:rPr>
-            <w:rStyle w:val="Hyperlink"/>
-            <w:rFonts w:ascii="Arial" w:eastAsia="Times New Roman" w:hAnsi="Arial" w:cs="Times New Roman"/>
-            <w:sz w:val="21"/>
-            <w:szCs w:val="21"/>
-          </w:rPr>
-          <w:t>ndoying</w:t>
-        </w:r>
-        <w:r>
-          <w:rPr>
-            <w:rStyle w:val="Hyperlink"/>
-            <w:rFonts w:ascii="Arial" w:eastAsia="Times New Roman" w:hAnsi="Arial" w:cs="Times New Roman"/>
-            <w:sz w:val="21"/>
-            <w:szCs w:val="21"/>
-          </w:rPr>
-          <w:t>.github.io/</w:t>
-        </w:r>
-        <w:r>
-          <w:rPr>
-            <w:rStyle w:val="Hyperlink"/>
-            <w:rFonts w:ascii="Arial" w:eastAsia="Times New Roman" w:hAnsi="Arial" w:cs="Times New Roman"/>
-            <w:sz w:val="21"/>
-            <w:szCs w:val="21"/>
-          </w:rPr>
-          <w:t>wdd130</w:t>
-        </w:r>
-        <w:r>
-          <w:rPr>
-            <w:rStyle w:val="Hyperlink"/>
-            <w:rFonts w:ascii="Arial" w:eastAsia="Times New Roman" w:hAnsi="Arial" w:cs="Times New Roman"/>
-            <w:sz w:val="21"/>
-            <w:szCs w:val="21"/>
-          </w:rPr>
-          <w:t>/wwr/site-plan-rafting.html</w:t>
+          <w:t>https://ndoying.github.io/wdd130/wwr/site-plan-rafting.html</w:t>
         </w:r>
       </w:hyperlink>
     </w:p>
@@ -330,61 +294,7 @@
             <w:sz w:val="21"/>
             <w:szCs w:val="21"/>
           </w:rPr>
-          <w:t>htt</w:t>
-        </w:r>
-        <w:r>
-          <w:rPr>
-            <w:rStyle w:val="Hyperlink"/>
-            <w:rFonts w:ascii="Arial" w:eastAsia="Times New Roman" w:hAnsi="Arial" w:cs="Times New Roman"/>
-            <w:sz w:val="21"/>
-            <w:szCs w:val="21"/>
-          </w:rPr>
-          <w:t>p</w:t>
-        </w:r>
-        <w:r>
-          <w:rPr>
-            <w:rStyle w:val="Hyperlink"/>
-            <w:rFonts w:ascii="Arial" w:eastAsia="Times New Roman" w:hAnsi="Arial" w:cs="Times New Roman"/>
-            <w:sz w:val="21"/>
-            <w:szCs w:val="21"/>
-          </w:rPr>
-          <w:t>s</w:t>
-        </w:r>
-        <w:r>
-          <w:rPr>
-            <w:rStyle w:val="Hyperlink"/>
-            <w:rFonts w:ascii="Arial" w:eastAsia="Times New Roman" w:hAnsi="Arial" w:cs="Times New Roman"/>
-            <w:sz w:val="21"/>
-            <w:szCs w:val="21"/>
-          </w:rPr>
-          <w:t>:</w:t>
-        </w:r>
-        <w:r>
-          <w:rPr>
-            <w:rStyle w:val="Hyperlink"/>
-            <w:rFonts w:ascii="Arial" w:eastAsia="Times New Roman" w:hAnsi="Arial" w:cs="Times New Roman"/>
-            <w:sz w:val="21"/>
-            <w:szCs w:val="21"/>
-          </w:rPr>
-          <w:t>//ndoying.github.io/wdd130/wwr/</w:t>
-        </w:r>
-        <w:r>
-          <w:rPr>
-            <w:rStyle w:val="Hyperlink"/>
-            <w:rFonts w:ascii="Arial" w:eastAsia="Times New Roman" w:hAnsi="Arial" w:cs="Times New Roman"/>
-            <w:sz w:val="21"/>
-            <w:szCs w:val="21"/>
-          </w:rPr>
-          <w:t>index</w:t>
-        </w:r>
-        <w:r>
-          <w:rPr>
-            <w:rStyle w:val="Hyperlink"/>
-            <w:rFonts w:ascii="Arial" w:eastAsia="Times New Roman" w:hAnsi="Arial" w:cs="Times New Roman"/>
-            <w:sz w:val="21"/>
-            <w:szCs w:val="21"/>
-          </w:rPr>
-          <w:t>.html</w:t>
+          <w:t>https://ndoying.github.io/wdd130/wwr/index.html</w:t>
         </w:r>
       </w:hyperlink>
     </w:p>
@@ -406,18 +316,334 @@
             <w:sz w:val="21"/>
             <w:szCs w:val="21"/>
           </w:rPr>
-          <w:t>https://ndoying.github.io/wdd130/wwr/site-plan-rafting.htm</w:t>
-        </w:r>
-        <w:r>
-          <w:rPr>
-            <w:rStyle w:val="Hyperlink"/>
-            <w:rFonts w:ascii="Arial" w:eastAsia="Times New Roman" w:hAnsi="Arial" w:cs="Times New Roman"/>
-            <w:sz w:val="21"/>
-            <w:szCs w:val="21"/>
-          </w:rPr>
-          <w:t>l</w:t>
+          <w:t>https://ndoying.github.io/wdd130/dbc/site-plan.html</w:t>
         </w:r>
       </w:hyperlink>
+    </w:p>
+    <w:p>
+      <w:pPr>
+        <w:spacing w:before="100" w:beforeAutospacing="1" w:after="100" w:afterAutospacing="1"/>
+        <w:outlineLvl w:val="1"/>
+        <w:rPr>
+          <w:rFonts w:ascii="Trebuchet MS" w:eastAsia="Times New Roman" w:hAnsi="Trebuchet MS" w:cs="Times New Roman"/>
+          <w:b/>
+          <w:bCs/>
+          <w:color w:val="10808E"/>
+          <w:sz w:val="36"/>
+          <w:szCs w:val="36"/>
+        </w:rPr>
+      </w:pPr>
+      <w:r>
+        <w:rPr>
+          <w:rFonts w:ascii="Trebuchet MS" w:eastAsia="Times New Roman" w:hAnsi="Trebuchet MS" w:cs="Times New Roman"/>
+          <w:b/>
+          <w:bCs/>
+          <w:color w:val="10808E"/>
+          <w:sz w:val="36"/>
+          <w:szCs w:val="36"/>
+        </w:rPr>
+        <w:t>Rivers</w:t>
+      </w:r>
+    </w:p>
+    <w:p>
+      <w:pPr>
+        <w:spacing w:before="100" w:beforeAutospacing="1" w:after="100" w:afterAutospacing="1" w:line="360" w:lineRule="atLeast"/>
+        <w:rPr>
+          <w:rFonts w:ascii="Trebuchet MS" w:eastAsia="Times New Roman" w:hAnsi="Trebuchet MS" w:cs="Times New Roman"/>
+          <w:color w:val="3E3E3E"/>
+          <w:sz w:val="27"/>
+          <w:szCs w:val="27"/>
+        </w:rPr>
+      </w:pPr>
+      <w:r>
+        <w:rPr>
+          <w:rFonts w:ascii="Trebuchet MS" w:eastAsia="Times New Roman" w:hAnsi="Trebuchet MS" w:cs="Times New Roman"/>
+          <w:color w:val="3E3E3E"/>
+          <w:sz w:val="27"/>
+          <w:szCs w:val="27"/>
+        </w:rPr>
+        <w:t>This page is to give information about the rivers that the company runs.</w:t>
+      </w:r>
+    </w:p>
+    <w:p>
+      <w:pPr>
+        <w:spacing w:before="100" w:beforeAutospacing="1" w:after="100" w:afterAutospacing="1"/>
+        <w:outlineLvl w:val="2"/>
+        <w:rPr>
+          <w:rFonts w:ascii="Trebuchet MS" w:eastAsia="Times New Roman" w:hAnsi="Trebuchet MS" w:cs="Times New Roman"/>
+          <w:b/>
+          <w:bCs/>
+          <w:color w:val="383838"/>
+          <w:sz w:val="27"/>
+          <w:szCs w:val="27"/>
+        </w:rPr>
+      </w:pPr>
+      <w:r>
+        <w:rPr>
+          <w:rFonts w:ascii="Trebuchet MS" w:eastAsia="Times New Roman" w:hAnsi="Trebuchet MS" w:cs="Times New Roman"/>
+          <w:b/>
+          <w:bCs/>
+          <w:color w:val="383838"/>
+          <w:sz w:val="27"/>
+          <w:szCs w:val="27"/>
+        </w:rPr>
+        <w:t>Main Fork of the Salmon River, Idaho</w:t>
+      </w:r>
+    </w:p>
+    <w:p>
+      <w:pPr>
+        <w:spacing w:before="100" w:beforeAutospacing="1" w:after="100" w:afterAutospacing="1" w:line="360" w:lineRule="atLeast"/>
+        <w:rPr>
+          <w:rFonts w:ascii="Trebuchet MS" w:eastAsia="Times New Roman" w:hAnsi="Trebuchet MS" w:cs="Times New Roman"/>
+          <w:color w:val="3E3E3E"/>
+          <w:sz w:val="27"/>
+          <w:szCs w:val="27"/>
+        </w:rPr>
+      </w:pPr>
+      <w:r>
+        <w:rPr>
+          <w:rFonts w:ascii="Trebuchet MS" w:eastAsia="Times New Roman" w:hAnsi="Trebuchet MS" w:cs="Times New Roman"/>
+          <w:color w:val="3E3E3E"/>
+          <w:sz w:val="27"/>
+          <w:szCs w:val="27"/>
+        </w:rPr>
+        <w:t xml:space="preserve">Nestled deep in the Frank Church Wilderness of No Return winds the </w:t>
+      </w:r>
+      <w:proofErr w:type="gramStart"/>
+      <w:r>
+        <w:rPr>
+          <w:rFonts w:ascii="Trebuchet MS" w:eastAsia="Times New Roman" w:hAnsi="Trebuchet MS" w:cs="Times New Roman"/>
+          <w:color w:val="3E3E3E"/>
+          <w:sz w:val="27"/>
+          <w:szCs w:val="27"/>
+        </w:rPr>
+        <w:t>Salmon river</w:t>
+      </w:r>
+      <w:proofErr w:type="gramEnd"/>
+      <w:r>
+        <w:rPr>
+          <w:rFonts w:ascii="Trebuchet MS" w:eastAsia="Times New Roman" w:hAnsi="Trebuchet MS" w:cs="Times New Roman"/>
+          <w:color w:val="3E3E3E"/>
+          <w:sz w:val="27"/>
+          <w:szCs w:val="27"/>
+        </w:rPr>
+        <w:t>. The Salmon was given the nickname long ago as the River of No Return by the people living near it because of the number of folks that came to visit and fell so in love with the rugged beauty of the river that they never left.</w:t>
+      </w:r>
+    </w:p>
+    <w:p>
+      <w:pPr>
+        <w:spacing w:before="100" w:beforeAutospacing="1" w:after="100" w:afterAutospacing="1" w:line="360" w:lineRule="atLeast"/>
+        <w:rPr>
+          <w:rFonts w:ascii="Trebuchet MS" w:eastAsia="Times New Roman" w:hAnsi="Trebuchet MS" w:cs="Times New Roman"/>
+          <w:color w:val="3E3E3E"/>
+          <w:sz w:val="27"/>
+          <w:szCs w:val="27"/>
+        </w:rPr>
+      </w:pPr>
+      <w:r>
+        <w:rPr>
+          <w:rFonts w:ascii="Trebuchet MS" w:eastAsia="Times New Roman" w:hAnsi="Trebuchet MS" w:cs="Times New Roman"/>
+          <w:color w:val="3E3E3E"/>
+          <w:sz w:val="27"/>
+          <w:szCs w:val="27"/>
+        </w:rPr>
+        <w:t>Herds of elk and deer graze on the hillsides around the river and bear and bighorn sheep are also commonly sighted. The river corridor is also lined with awe inspiring ponderosa pine which tower over the sandy beaches in the campsites and provide shelter from sun or rain when needed.</w:t>
+      </w:r>
+    </w:p>
+    <w:p>
+      <w:pPr>
+        <w:spacing w:before="100" w:beforeAutospacing="1" w:after="100" w:afterAutospacing="1" w:line="360" w:lineRule="atLeast"/>
+        <w:rPr>
+          <w:rFonts w:ascii="Trebuchet MS" w:eastAsia="Times New Roman" w:hAnsi="Trebuchet MS" w:cs="Times New Roman"/>
+          <w:color w:val="3E3E3E"/>
+          <w:sz w:val="27"/>
+          <w:szCs w:val="27"/>
+        </w:rPr>
+      </w:pPr>
+      <w:r>
+        <w:rPr>
+          <w:rFonts w:ascii="Trebuchet MS" w:eastAsia="Times New Roman" w:hAnsi="Trebuchet MS" w:cs="Times New Roman"/>
+          <w:color w:val="3E3E3E"/>
+          <w:sz w:val="27"/>
+          <w:szCs w:val="27"/>
+        </w:rPr>
+        <w:t xml:space="preserve">Let's not forget the rapids! They range from class I-IV. The Salmon is one of the longest undammed rivers in the United States. As a free flowing </w:t>
+      </w:r>
+      <w:proofErr w:type="gramStart"/>
+      <w:r>
+        <w:rPr>
+          <w:rFonts w:ascii="Trebuchet MS" w:eastAsia="Times New Roman" w:hAnsi="Trebuchet MS" w:cs="Times New Roman"/>
+          <w:color w:val="3E3E3E"/>
+          <w:sz w:val="27"/>
+          <w:szCs w:val="27"/>
+        </w:rPr>
+        <w:t>river</w:t>
+      </w:r>
+      <w:proofErr w:type="gramEnd"/>
+      <w:r>
+        <w:rPr>
+          <w:rFonts w:ascii="Trebuchet MS" w:eastAsia="Times New Roman" w:hAnsi="Trebuchet MS" w:cs="Times New Roman"/>
+          <w:color w:val="3E3E3E"/>
+          <w:sz w:val="27"/>
+          <w:szCs w:val="27"/>
+        </w:rPr>
+        <w:t xml:space="preserve"> </w:t>
+      </w:r>
+      <w:r>
+        <w:rPr>
+          <w:rFonts w:ascii="Trebuchet MS" w:eastAsia="Times New Roman" w:hAnsi="Trebuchet MS" w:cs="Times New Roman"/>
+          <w:color w:val="3E3E3E"/>
+          <w:sz w:val="27"/>
+          <w:szCs w:val="27"/>
+        </w:rPr>
+        <w:lastRenderedPageBreak/>
+        <w:t>the water is higher, faster, and colder in the early summer and lower, slower, and warmer in the late summer. There are good rapids all summer...but families with children who like to swim tend to appreciate the late summer's slower, warmer water more.</w:t>
+      </w:r>
+    </w:p>
+    <w:p>
+      <w:pPr>
+        <w:spacing w:before="100" w:beforeAutospacing="1" w:after="100" w:afterAutospacing="1"/>
+        <w:outlineLvl w:val="2"/>
+        <w:rPr>
+          <w:rFonts w:ascii="Trebuchet MS" w:eastAsia="Times New Roman" w:hAnsi="Trebuchet MS" w:cs="Times New Roman"/>
+          <w:b/>
+          <w:bCs/>
+          <w:color w:val="383838"/>
+          <w:sz w:val="27"/>
+          <w:szCs w:val="27"/>
+        </w:rPr>
+      </w:pPr>
+      <w:r>
+        <w:rPr>
+          <w:rFonts w:ascii="Trebuchet MS" w:eastAsia="Times New Roman" w:hAnsi="Trebuchet MS" w:cs="Times New Roman"/>
+          <w:b/>
+          <w:bCs/>
+          <w:color w:val="383838"/>
+          <w:sz w:val="27"/>
+          <w:szCs w:val="27"/>
+        </w:rPr>
+        <w:t>Desolation and Gray Canyon, Utah</w:t>
+      </w:r>
+    </w:p>
+    <w:p>
+      <w:pPr>
+        <w:spacing w:before="100" w:beforeAutospacing="1" w:after="100" w:afterAutospacing="1" w:line="360" w:lineRule="atLeast"/>
+        <w:rPr>
+          <w:rFonts w:ascii="Trebuchet MS" w:eastAsia="Times New Roman" w:hAnsi="Trebuchet MS" w:cs="Times New Roman"/>
+          <w:color w:val="3E3E3E"/>
+          <w:sz w:val="27"/>
+          <w:szCs w:val="27"/>
+        </w:rPr>
+      </w:pPr>
+      <w:r>
+        <w:rPr>
+          <w:rFonts w:ascii="Trebuchet MS" w:eastAsia="Times New Roman" w:hAnsi="Trebuchet MS" w:cs="Times New Roman"/>
+          <w:color w:val="3E3E3E"/>
+          <w:sz w:val="27"/>
+          <w:szCs w:val="27"/>
+        </w:rPr>
+        <w:t xml:space="preserve">Winding through canyons in central Utah, in some of the most desolate land anywhere, the </w:t>
+      </w:r>
+      <w:proofErr w:type="gramStart"/>
+      <w:r>
+        <w:rPr>
+          <w:rFonts w:ascii="Trebuchet MS" w:eastAsia="Times New Roman" w:hAnsi="Trebuchet MS" w:cs="Times New Roman"/>
+          <w:color w:val="3E3E3E"/>
+          <w:sz w:val="27"/>
+          <w:szCs w:val="27"/>
+        </w:rPr>
+        <w:t>Green</w:t>
+      </w:r>
+      <w:proofErr w:type="gramEnd"/>
+      <w:r>
+        <w:rPr>
+          <w:rFonts w:ascii="Trebuchet MS" w:eastAsia="Times New Roman" w:hAnsi="Trebuchet MS" w:cs="Times New Roman"/>
+          <w:color w:val="3E3E3E"/>
+          <w:sz w:val="27"/>
+          <w:szCs w:val="27"/>
+        </w:rPr>
+        <w:t xml:space="preserve"> river flows towards the mighty Colorado river and the sea. High grey stone cliffs, beautiful desert scenery, and great rapids have made this run famous. This 84-mile trip runs from </w:t>
+      </w:r>
+      <w:proofErr w:type="spellStart"/>
+      <w:r>
+        <w:rPr>
+          <w:rFonts w:ascii="Trebuchet MS" w:eastAsia="Times New Roman" w:hAnsi="Trebuchet MS" w:cs="Times New Roman"/>
+          <w:color w:val="3E3E3E"/>
+          <w:sz w:val="27"/>
+          <w:szCs w:val="27"/>
+        </w:rPr>
+        <w:t>from</w:t>
+      </w:r>
+      <w:proofErr w:type="spellEnd"/>
+      <w:r>
+        <w:rPr>
+          <w:rFonts w:ascii="Trebuchet MS" w:eastAsia="Times New Roman" w:hAnsi="Trebuchet MS" w:cs="Times New Roman"/>
+          <w:color w:val="3E3E3E"/>
+          <w:sz w:val="27"/>
+          <w:szCs w:val="27"/>
+        </w:rPr>
+        <w:t xml:space="preserve"> Sand Wash to </w:t>
+      </w:r>
+      <w:proofErr w:type="spellStart"/>
+      <w:r>
+        <w:rPr>
+          <w:rFonts w:ascii="Trebuchet MS" w:eastAsia="Times New Roman" w:hAnsi="Trebuchet MS" w:cs="Times New Roman"/>
+          <w:color w:val="3E3E3E"/>
+          <w:sz w:val="27"/>
+          <w:szCs w:val="27"/>
+        </w:rPr>
+        <w:t>Swaseys</w:t>
+      </w:r>
+      <w:proofErr w:type="spellEnd"/>
+      <w:r>
+        <w:rPr>
+          <w:rFonts w:ascii="Trebuchet MS" w:eastAsia="Times New Roman" w:hAnsi="Trebuchet MS" w:cs="Times New Roman"/>
+          <w:color w:val="3E3E3E"/>
+          <w:sz w:val="27"/>
+          <w:szCs w:val="27"/>
+        </w:rPr>
+        <w:t xml:space="preserve"> Rapid (just outside Green River Utah) and boasts outstanding scenery, interesting geologic formations, evidence of prehistoric and historic human activity, and great whitewater opportunities.</w:t>
+      </w:r>
+    </w:p>
+    <w:p>
+      <w:pPr>
+        <w:spacing w:before="100" w:beforeAutospacing="1" w:after="100" w:afterAutospacing="1" w:line="360" w:lineRule="atLeast"/>
+        <w:rPr>
+          <w:rFonts w:ascii="Trebuchet MS" w:eastAsia="Times New Roman" w:hAnsi="Trebuchet MS" w:cs="Times New Roman"/>
+          <w:color w:val="3E3E3E"/>
+          <w:sz w:val="27"/>
+          <w:szCs w:val="27"/>
+        </w:rPr>
+      </w:pPr>
+      <w:r>
+        <w:rPr>
+          <w:rFonts w:ascii="Trebuchet MS" w:eastAsia="Times New Roman" w:hAnsi="Trebuchet MS" w:cs="Times New Roman"/>
+          <w:color w:val="3E3E3E"/>
+          <w:sz w:val="27"/>
+          <w:szCs w:val="27"/>
+        </w:rPr>
+        <w:t>Desolation is rated a Class II/III and is usually done in 6 days</w:t>
+      </w:r>
+    </w:p>
+    <w:p>
+      <w:pPr>
+        <w:spacing w:before="100" w:beforeAutospacing="1" w:after="100" w:afterAutospacing="1" w:line="360" w:lineRule="atLeast"/>
+        <w:rPr>
+          <w:rFonts w:ascii="Trebuchet MS" w:eastAsia="Times New Roman" w:hAnsi="Trebuchet MS" w:cs="Times New Roman"/>
+          <w:color w:val="3E3E3E"/>
+          <w:sz w:val="27"/>
+          <w:szCs w:val="27"/>
+        </w:rPr>
+      </w:pPr>
+      <w:r>
+        <w:rPr>
+          <w:rFonts w:ascii="Trebuchet MS" w:eastAsia="Times New Roman" w:hAnsi="Trebuchet MS" w:cs="Times New Roman"/>
+          <w:color w:val="3E3E3E"/>
+          <w:sz w:val="27"/>
+          <w:szCs w:val="27"/>
+        </w:rPr>
+        <w:t>Desolation Canyon has been recognized as a National Landmark.  This designation is based on the uniqueness and rich history that the canyon tells.</w:t>
+      </w:r>
     </w:p>
     <w:p>
       <w:pPr>
@@ -843,6 +1069,44 @@
     <w:name w:val="Normal"/>
     <w:qFormat/>
   </w:style>
+  <w:style w:type="paragraph" w:styleId="Heading2">
+    <w:name w:val="heading 2"/>
+    <w:basedOn w:val="Normal"/>
+    <w:link w:val="Heading2Char"/>
+    <w:uiPriority w:val="9"/>
+    <w:qFormat/>
+    <w:rsid w:val="00526865"/>
+    <w:pPr>
+      <w:spacing w:before="100" w:beforeAutospacing="1" w:after="100" w:afterAutospacing="1"/>
+      <w:outlineLvl w:val="1"/>
+    </w:pPr>
+    <w:rPr>
+      <w:rFonts w:ascii="Times New Roman" w:eastAsia="Times New Roman" w:hAnsi="Times New Roman" w:cs="Times New Roman"/>
+      <w:b/>
+      <w:bCs/>
+      <w:sz w:val="36"/>
+      <w:szCs w:val="36"/>
+    </w:rPr>
+  </w:style>
+  <w:style w:type="paragraph" w:styleId="Heading3">
+    <w:name w:val="heading 3"/>
+    <w:basedOn w:val="Normal"/>
+    <w:link w:val="Heading3Char"/>
+    <w:uiPriority w:val="9"/>
+    <w:qFormat/>
+    <w:rsid w:val="00526865"/>
+    <w:pPr>
+      <w:spacing w:before="100" w:beforeAutospacing="1" w:after="100" w:afterAutospacing="1"/>
+      <w:outlineLvl w:val="2"/>
+    </w:pPr>
+    <w:rPr>
+      <w:rFonts w:ascii="Times New Roman" w:eastAsia="Times New Roman" w:hAnsi="Times New Roman" w:cs="Times New Roman"/>
+      <w:b/>
+      <w:bCs/>
+      <w:sz w:val="27"/>
+      <w:szCs w:val="27"/>
+    </w:rPr>
+  </w:style>
   <w:style w:type="character" w:default="1" w:styleId="DefaultParagraphFont">
     <w:name w:val="Default Paragraph Font"/>
     <w:uiPriority w:val="1"/>
@@ -922,6 +1186,34 @@
     <w:rPr>
       <w:color w:val="954F72" w:themeColor="followedHyperlink"/>
       <w:u w:val="single"/>
+    </w:rPr>
+  </w:style>
+  <w:style w:type="character" w:customStyle="1" w:styleId="Heading2Char">
+    <w:name w:val="Heading 2 Char"/>
+    <w:basedOn w:val="DefaultParagraphFont"/>
+    <w:link w:val="Heading2"/>
+    <w:uiPriority w:val="9"/>
+    <w:rsid w:val="00526865"/>
+    <w:rPr>
+      <w:rFonts w:ascii="Times New Roman" w:eastAsia="Times New Roman" w:hAnsi="Times New Roman" w:cs="Times New Roman"/>
+      <w:b/>
+      <w:bCs/>
+      <w:sz w:val="36"/>
+      <w:szCs w:val="36"/>
+    </w:rPr>
+  </w:style>
+  <w:style w:type="character" w:customStyle="1" w:styleId="Heading3Char">
+    <w:name w:val="Heading 3 Char"/>
+    <w:basedOn w:val="DefaultParagraphFont"/>
+    <w:link w:val="Heading3"/>
+    <w:uiPriority w:val="9"/>
+    <w:rsid w:val="00526865"/>
+    <w:rPr>
+      <w:rFonts w:ascii="Times New Roman" w:eastAsia="Times New Roman" w:hAnsi="Times New Roman" w:cs="Times New Roman"/>
+      <w:b/>
+      <w:bCs/>
+      <w:sz w:val="27"/>
+      <w:szCs w:val="27"/>
     </w:rPr>
   </w:style>
 </w:styles>

</xml_diff>

<commit_message>
Updated with contents and images
</commit_message>
<xml_diff>
--- a/GitHub.docx
+++ b/GitHub.docx
@@ -643,6 +643,176 @@
           <w:szCs w:val="27"/>
         </w:rPr>
         <w:t>Desolation Canyon has been recognized as a National Landmark.  This designation is based on the uniqueness and rich history that the canyon tells.</w:t>
+      </w:r>
+    </w:p>
+    <w:p>
+      <w:pPr>
+        <w:pStyle w:val="Heading3"/>
+        <w:rPr>
+          <w:rFonts w:ascii="Trebuchet MS" w:hAnsi="Trebuchet MS"/>
+          <w:color w:val="383838"/>
+        </w:rPr>
+      </w:pPr>
+      <w:r>
+        <w:rPr>
+          <w:rFonts w:ascii="Trebuchet MS" w:hAnsi="Trebuchet MS"/>
+          <w:color w:val="383838"/>
+        </w:rPr>
+        <w:t>Grand Canyon, Arizona</w:t>
+      </w:r>
+    </w:p>
+    <w:p>
+      <w:pPr>
+        <w:pStyle w:val="NormalWeb"/>
+        <w:spacing w:line="360" w:lineRule="atLeast"/>
+        <w:rPr>
+          <w:rFonts w:ascii="Trebuchet MS" w:hAnsi="Trebuchet MS"/>
+          <w:color w:val="3E3E3E"/>
+          <w:sz w:val="27"/>
+          <w:szCs w:val="27"/>
+        </w:rPr>
+      </w:pPr>
+      <w:r>
+        <w:rPr>
+          <w:rFonts w:ascii="Trebuchet MS" w:hAnsi="Trebuchet MS"/>
+          <w:color w:val="3E3E3E"/>
+          <w:sz w:val="27"/>
+          <w:szCs w:val="27"/>
+        </w:rPr>
+        <w:t xml:space="preserve">This is the </w:t>
+      </w:r>
+      <w:proofErr w:type="spellStart"/>
+      <w:r>
+        <w:rPr>
+          <w:rFonts w:ascii="Trebuchet MS" w:hAnsi="Trebuchet MS"/>
+          <w:color w:val="3E3E3E"/>
+          <w:sz w:val="27"/>
+          <w:szCs w:val="27"/>
+        </w:rPr>
+        <w:t>grand daddy</w:t>
+      </w:r>
+      <w:proofErr w:type="spellEnd"/>
+      <w:r>
+        <w:rPr>
+          <w:rFonts w:ascii="Trebuchet MS" w:hAnsi="Trebuchet MS"/>
+          <w:color w:val="3E3E3E"/>
+          <w:sz w:val="27"/>
+          <w:szCs w:val="27"/>
+        </w:rPr>
+        <w:t xml:space="preserve"> of all canyons and the </w:t>
+      </w:r>
+      <w:proofErr w:type="spellStart"/>
+      <w:r>
+        <w:rPr>
+          <w:rFonts w:ascii="Trebuchet MS" w:hAnsi="Trebuchet MS"/>
+          <w:color w:val="3E3E3E"/>
+          <w:sz w:val="27"/>
+          <w:szCs w:val="27"/>
+        </w:rPr>
+        <w:t>grand daddy</w:t>
+      </w:r>
+      <w:proofErr w:type="spellEnd"/>
+      <w:r>
+        <w:rPr>
+          <w:rFonts w:ascii="Trebuchet MS" w:hAnsi="Trebuchet MS"/>
+          <w:color w:val="3E3E3E"/>
+          <w:sz w:val="27"/>
+          <w:szCs w:val="27"/>
+        </w:rPr>
+        <w:t xml:space="preserve"> of all river trips. You will never forget your visit to the Grand Canyon.</w:t>
+      </w:r>
+    </w:p>
+    <w:p>
+      <w:pPr>
+        <w:pStyle w:val="NormalWeb"/>
+        <w:spacing w:line="360" w:lineRule="atLeast"/>
+        <w:rPr>
+          <w:rFonts w:ascii="Trebuchet MS" w:hAnsi="Trebuchet MS"/>
+          <w:color w:val="3E3E3E"/>
+          <w:sz w:val="27"/>
+          <w:szCs w:val="27"/>
+        </w:rPr>
+      </w:pPr>
+      <w:proofErr w:type="gramStart"/>
+      <w:r>
+        <w:rPr>
+          <w:rFonts w:ascii="Trebuchet MS" w:hAnsi="Trebuchet MS"/>
+          <w:color w:val="3E3E3E"/>
+          <w:sz w:val="27"/>
+          <w:szCs w:val="27"/>
+        </w:rPr>
+        <w:t>Grand Canyon river</w:t>
+      </w:r>
+      <w:proofErr w:type="gramEnd"/>
+      <w:r>
+        <w:rPr>
+          <w:rFonts w:ascii="Trebuchet MS" w:hAnsi="Trebuchet MS"/>
+          <w:color w:val="3E3E3E"/>
+          <w:sz w:val="27"/>
+          <w:szCs w:val="27"/>
+        </w:rPr>
+        <w:t xml:space="preserve"> rafting combines world-class whitewater with breathtaking scenery to make one truly unforgettable river experience. The canyon is filled not only with exhilarating whitewater rapids, but with side canyons and ancient </w:t>
+      </w:r>
+      <w:proofErr w:type="spellStart"/>
+      <w:r>
+        <w:rPr>
+          <w:rFonts w:ascii="Trebuchet MS" w:hAnsi="Trebuchet MS"/>
+          <w:color w:val="3E3E3E"/>
+          <w:sz w:val="27"/>
+          <w:szCs w:val="27"/>
+        </w:rPr>
+        <w:t>indian</w:t>
+      </w:r>
+      <w:proofErr w:type="spellEnd"/>
+      <w:r>
+        <w:rPr>
+          <w:rFonts w:ascii="Trebuchet MS" w:hAnsi="Trebuchet MS"/>
+          <w:color w:val="3E3E3E"/>
+          <w:sz w:val="27"/>
+          <w:szCs w:val="27"/>
+        </w:rPr>
+        <w:t xml:space="preserve"> ruins accessible only by river.</w:t>
+      </w:r>
+    </w:p>
+    <w:p>
+      <w:pPr>
+        <w:pStyle w:val="NormalWeb"/>
+        <w:spacing w:line="360" w:lineRule="atLeast"/>
+        <w:rPr>
+          <w:rFonts w:ascii="Trebuchet MS" w:hAnsi="Trebuchet MS"/>
+          <w:color w:val="3E3E3E"/>
+          <w:sz w:val="27"/>
+          <w:szCs w:val="27"/>
+        </w:rPr>
+      </w:pPr>
+      <w:r>
+        <w:rPr>
+          <w:rFonts w:ascii="Trebuchet MS" w:hAnsi="Trebuchet MS"/>
+          <w:color w:val="3E3E3E"/>
+          <w:sz w:val="27"/>
+          <w:szCs w:val="27"/>
+        </w:rPr>
+        <w:t xml:space="preserve">CLASS I - X: The Grand Canyon uses a unique river rating scale. The rapids in the Canyon are technically rated I - X </w:t>
+      </w:r>
+      <w:proofErr w:type="gramStart"/>
+      <w:r>
+        <w:rPr>
+          <w:rFonts w:ascii="Trebuchet MS" w:hAnsi="Trebuchet MS"/>
+          <w:color w:val="3E3E3E"/>
+          <w:sz w:val="27"/>
+          <w:szCs w:val="27"/>
+        </w:rPr>
+        <w:t>( 1</w:t>
+      </w:r>
+      <w:proofErr w:type="gramEnd"/>
+      <w:r>
+        <w:rPr>
+          <w:rFonts w:ascii="Trebuchet MS" w:hAnsi="Trebuchet MS"/>
+          <w:color w:val="3E3E3E"/>
+          <w:sz w:val="27"/>
+          <w:szCs w:val="27"/>
+        </w:rPr>
+        <w:t xml:space="preserve"> - 10) to accommodate such a wide variety of rapids and river variances. However, most people are familiar with the regular I - V river rating scale, so we often refer to both.</w:t>
       </w:r>
     </w:p>
     <w:p>

</xml_diff>

<commit_message>
fixed errors after validation
</commit_message>
<xml_diff>
--- a/GitHub.docx
+++ b/GitHub.docx
@@ -376,6 +376,119 @@
           <w:szCs w:val="21"/>
         </w:rPr>
       </w:pPr>
+      <w:r>
+        <w:rPr>
+          <w:rFonts w:ascii="Arial" w:eastAsia="Times New Roman" w:hAnsi="Arial" w:cs="Times New Roman"/>
+          <w:color w:val="000000" w:themeColor="text1"/>
+          <w:sz w:val="21"/>
+          <w:szCs w:val="21"/>
+        </w:rPr>
+        <w:t>Html Validation:</w:t>
+      </w:r>
+    </w:p>
+    <w:p>
+      <w:pPr>
+        <w:spacing w:before="100" w:beforeAutospacing="1" w:after="100" w:afterAutospacing="1"/>
+        <w:rPr>
+          <w:rFonts w:ascii="Arial" w:eastAsia="Times New Roman" w:hAnsi="Arial" w:cs="Times New Roman"/>
+          <w:color w:val="000000" w:themeColor="text1"/>
+          <w:sz w:val="21"/>
+          <w:szCs w:val="21"/>
+        </w:rPr>
+      </w:pPr>
+      <w:r>
+        <w:rPr>
+          <w:rFonts w:ascii="Arial" w:eastAsia="Times New Roman" w:hAnsi="Arial" w:cs="Times New Roman"/>
+          <w:color w:val="000000" w:themeColor="text1"/>
+          <w:sz w:val="21"/>
+          <w:szCs w:val="21"/>
+        </w:rPr>
+        <w:t>https://validator.w3.org/#validate_by_input</w:t>
+      </w:r>
+      <w:r>
+        <w:rPr>
+          <w:rFonts w:ascii="Arial" w:eastAsia="Times New Roman" w:hAnsi="Arial" w:cs="Times New Roman"/>
+          <w:color w:val="000000" w:themeColor="text1"/>
+          <w:sz w:val="21"/>
+          <w:szCs w:val="21"/>
+        </w:rPr>
+        <w:t xml:space="preserve"> pages</w:t>
+      </w:r>
+    </w:p>
+    <w:p>
+      <w:pPr>
+        <w:spacing w:before="100" w:beforeAutospacing="1" w:after="100" w:afterAutospacing="1"/>
+        <w:rPr>
+          <w:rFonts w:ascii="Arial" w:eastAsia="Times New Roman" w:hAnsi="Arial" w:cs="Times New Roman"/>
+          <w:color w:val="000000" w:themeColor="text1"/>
+          <w:sz w:val="21"/>
+          <w:szCs w:val="21"/>
+        </w:rPr>
+      </w:pPr>
+      <w:r>
+        <w:rPr>
+          <w:rFonts w:ascii="Arial" w:eastAsia="Times New Roman" w:hAnsi="Arial" w:cs="Times New Roman"/>
+          <w:color w:val="000000" w:themeColor="text1"/>
+          <w:sz w:val="21"/>
+          <w:szCs w:val="21"/>
+        </w:rPr>
+        <w:t>CSS Validation:</w:t>
+      </w:r>
+    </w:p>
+    <w:p>
+      <w:pPr>
+        <w:spacing w:before="100" w:beforeAutospacing="1" w:after="100" w:afterAutospacing="1"/>
+        <w:rPr>
+          <w:rFonts w:ascii="Arial" w:eastAsia="Times New Roman" w:hAnsi="Arial" w:cs="Times New Roman"/>
+          <w:color w:val="000000" w:themeColor="text1"/>
+          <w:sz w:val="21"/>
+          <w:szCs w:val="21"/>
+        </w:rPr>
+      </w:pPr>
+      <w:hyperlink r:id="rId13" w:history="1">
+        <w:r>
+          <w:rPr>
+            <w:rStyle w:val="Hyperlink"/>
+            <w:rFonts w:ascii="Arial" w:eastAsia="Times New Roman" w:hAnsi="Arial" w:cs="Times New Roman"/>
+            <w:sz w:val="21"/>
+            <w:szCs w:val="21"/>
+          </w:rPr>
+          <w:t>https://jigsaw.w3.org/css-validator/#validate_by_input</w:t>
+        </w:r>
+      </w:hyperlink>
+    </w:p>
+    <w:p>
+      <w:pPr>
+        <w:spacing w:before="100" w:beforeAutospacing="1" w:after="100" w:afterAutospacing="1"/>
+        <w:rPr>
+          <w:rFonts w:ascii="Arial" w:eastAsia="Times New Roman" w:hAnsi="Arial" w:cs="Times New Roman"/>
+          <w:color w:val="000000" w:themeColor="text1"/>
+          <w:sz w:val="21"/>
+          <w:szCs w:val="21"/>
+        </w:rPr>
+      </w:pPr>
+    </w:p>
+    <w:p>
+      <w:pPr>
+        <w:spacing w:before="100" w:beforeAutospacing="1" w:after="100" w:afterAutospacing="1"/>
+        <w:rPr>
+          <w:rFonts w:ascii="Arial" w:eastAsia="Times New Roman" w:hAnsi="Arial" w:cs="Times New Roman"/>
+          <w:color w:val="000000" w:themeColor="text1"/>
+          <w:sz w:val="21"/>
+          <w:szCs w:val="21"/>
+        </w:rPr>
+      </w:pPr>
+    </w:p>
+    <w:p>
+      <w:pPr>
+        <w:spacing w:before="100" w:beforeAutospacing="1" w:after="100" w:afterAutospacing="1"/>
+        <w:rPr>
+          <w:rFonts w:ascii="Arial" w:eastAsia="Times New Roman" w:hAnsi="Arial" w:cs="Times New Roman"/>
+          <w:color w:val="000000" w:themeColor="text1"/>
+          <w:sz w:val="21"/>
+          <w:szCs w:val="21"/>
+        </w:rPr>
+      </w:pPr>
     </w:p>
     <w:p>
       <w:pPr>
@@ -464,6 +577,7 @@
           <w:sz w:val="27"/>
           <w:szCs w:val="27"/>
         </w:rPr>
+        <w:lastRenderedPageBreak/>
         <w:t xml:space="preserve">Nestled deep in the Frank Church Wilderness of No Return winds the </w:t>
       </w:r>
       <w:proofErr w:type="gramStart"/>
@@ -504,17 +618,7 @@
           <w:sz w:val="27"/>
           <w:szCs w:val="27"/>
         </w:rPr>
-        <w:t xml:space="preserve">Herds of elk and deer graze on the hillsides around the river and bear and bighorn sheep are also commonly sighted. The river corridor is also lined </w:t>
-      </w:r>
-      <w:r>
-        <w:rPr>
-          <w:rFonts w:ascii="Trebuchet MS" w:eastAsia="Times New Roman" w:hAnsi="Trebuchet MS" w:cs="Times New Roman"/>
-          <w:color w:val="3E3E3E"/>
-          <w:sz w:val="27"/>
-          <w:szCs w:val="27"/>
-        </w:rPr>
-        <w:lastRenderedPageBreak/>
-        <w:t>with awe inspiring ponderosa pine which tower over the sandy beaches in the campsites and provide shelter from sun or rain when needed.</w:t>
+        <w:t>Herds of elk and deer graze on the hillsides around the river and bear and bighorn sheep are also commonly sighted. The river corridor is also lined with awe inspiring ponderosa pine which tower over the sandy beaches in the campsites and provide shelter from sun or rain when needed.</w:t>
       </w:r>
     </w:p>
     <w:p>
@@ -798,6 +902,7 @@
           <w:sz w:val="27"/>
           <w:szCs w:val="27"/>
         </w:rPr>
+        <w:lastRenderedPageBreak/>
         <w:t>Grand Canyon river</w:t>
       </w:r>
       <w:proofErr w:type="gramEnd"/>
@@ -869,17 +974,7 @@
           <w:sz w:val="27"/>
           <w:szCs w:val="27"/>
         </w:rPr>
-        <w:t xml:space="preserve"> - 10) to accommodate such a wide </w:t>
-      </w:r>
-      <w:r>
-        <w:rPr>
-          <w:rFonts w:ascii="Trebuchet MS" w:hAnsi="Trebuchet MS"/>
-          <w:color w:val="3E3E3E"/>
-          <w:sz w:val="27"/>
-          <w:szCs w:val="27"/>
-        </w:rPr>
-        <w:lastRenderedPageBreak/>
-        <w:t>variety of rapids and river variances. However, most people are familiar with the regular I - V river rating scale, so we often refer to both.</w:t>
+        <w:t xml:space="preserve"> - 10) to accommodate such a wide variety of rapids and river variances. However, most people are familiar with the regular I - V river rating scale, so we often refer to both.</w:t>
       </w:r>
     </w:p>
     <w:p>

</xml_diff>

<commit_message>
DBC Page 2 CSS
</commit_message>
<xml_diff>
--- a/GitHub.docx
+++ b/GitHub.docx
@@ -332,133 +332,71 @@
           <w:u w:val="none"/>
         </w:rPr>
       </w:pPr>
-      <w:r>
-        <w:rPr>
-          <w:rFonts w:ascii="Arial" w:eastAsia="Times New Roman" w:hAnsi="Arial" w:cs="Times New Roman"/>
-          <w:sz w:val="21"/>
-          <w:szCs w:val="21"/>
-        </w:rPr>
-        <w:fldChar w:fldCharType="begin"/>
-      </w:r>
-      <w:r>
-        <w:rPr>
-          <w:rFonts w:ascii="Arial" w:eastAsia="Times New Roman" w:hAnsi="Arial" w:cs="Times New Roman"/>
-          <w:sz w:val="21"/>
-          <w:szCs w:val="21"/>
-        </w:rPr>
-        <w:instrText xml:space="preserve"> HYPERLINK "</w:instrText>
-      </w:r>
-      <w:r>
-        <w:rPr>
-          <w:rFonts w:ascii="Arial" w:eastAsia="Times New Roman" w:hAnsi="Arial" w:cs="Times New Roman"/>
-          <w:sz w:val="21"/>
-          <w:szCs w:val="21"/>
-        </w:rPr>
-        <w:instrText>https://ndoying.github.io/wdd130/</w:instrText>
-      </w:r>
-      <w:r>
-        <w:rPr>
-          <w:rFonts w:ascii="Arial" w:eastAsia="Times New Roman" w:hAnsi="Arial" w:cs="Times New Roman"/>
-          <w:sz w:val="21"/>
-          <w:szCs w:val="21"/>
-        </w:rPr>
-        <w:instrText>dbc</w:instrText>
-      </w:r>
-      <w:r>
-        <w:rPr>
-          <w:rFonts w:ascii="Arial" w:eastAsia="Times New Roman" w:hAnsi="Arial" w:cs="Times New Roman"/>
-          <w:sz w:val="21"/>
-          <w:szCs w:val="21"/>
-        </w:rPr>
-        <w:instrText>/index.html</w:instrText>
-      </w:r>
-      <w:r>
-        <w:rPr>
-          <w:rFonts w:ascii="Arial" w:eastAsia="Times New Roman" w:hAnsi="Arial" w:cs="Times New Roman"/>
-          <w:sz w:val="21"/>
-          <w:szCs w:val="21"/>
-        </w:rPr>
-        <w:instrText xml:space="preserve">" </w:instrText>
-      </w:r>
-      <w:r>
-        <w:rPr>
-          <w:rFonts w:ascii="Arial" w:eastAsia="Times New Roman" w:hAnsi="Arial" w:cs="Times New Roman"/>
-          <w:sz w:val="21"/>
-          <w:szCs w:val="21"/>
-        </w:rPr>
-        <w:fldChar w:fldCharType="separate"/>
-      </w:r>
-      <w:r>
+      <w:hyperlink r:id="rId12" w:history="1">
+        <w:r>
+          <w:rPr>
+            <w:rStyle w:val="Hyperlink"/>
+            <w:rFonts w:ascii="Arial" w:eastAsia="Times New Roman" w:hAnsi="Arial" w:cs="Times New Roman"/>
+            <w:sz w:val="21"/>
+            <w:szCs w:val="21"/>
+          </w:rPr>
+          <w:t>https://ndoying.github.io/wdd130/</w:t>
+        </w:r>
+        <w:r>
+          <w:rPr>
+            <w:rStyle w:val="Hyperlink"/>
+            <w:rFonts w:ascii="Arial" w:eastAsia="Times New Roman" w:hAnsi="Arial" w:cs="Times New Roman"/>
+            <w:sz w:val="21"/>
+            <w:szCs w:val="21"/>
+          </w:rPr>
+          <w:t>dbc</w:t>
+        </w:r>
+        <w:r>
+          <w:rPr>
+            <w:rStyle w:val="Hyperlink"/>
+            <w:rFonts w:ascii="Arial" w:eastAsia="Times New Roman" w:hAnsi="Arial" w:cs="Times New Roman"/>
+            <w:sz w:val="21"/>
+            <w:szCs w:val="21"/>
+          </w:rPr>
+          <w:t>/index.html</w:t>
+        </w:r>
+      </w:hyperlink>
+    </w:p>
+    <w:p>
+      <w:pPr>
+        <w:spacing w:before="100" w:beforeAutospacing="1" w:after="100" w:afterAutospacing="1"/>
         <w:rPr>
           <w:rStyle w:val="Hyperlink"/>
           <w:rFonts w:ascii="Arial" w:eastAsia="Times New Roman" w:hAnsi="Arial" w:cs="Times New Roman"/>
-          <w:sz w:val="21"/>
-          <w:szCs w:val="21"/>
-        </w:rPr>
-        <w:t>https://ndoying.github.io/wdd130/</w:t>
-      </w:r>
+          <w:color w:val="000000" w:themeColor="text1"/>
+          <w:sz w:val="21"/>
+          <w:szCs w:val="21"/>
+          <w:u w:val="none"/>
+        </w:rPr>
+      </w:pPr>
       <w:r>
         <w:rPr>
           <w:rStyle w:val="Hyperlink"/>
           <w:rFonts w:ascii="Arial" w:eastAsia="Times New Roman" w:hAnsi="Arial" w:cs="Times New Roman"/>
-          <w:sz w:val="21"/>
-          <w:szCs w:val="21"/>
-        </w:rPr>
-        <w:t>dbc</w:t>
-      </w:r>
-      <w:r>
-        <w:rPr>
-          <w:rStyle w:val="Hyperlink"/>
-          <w:rFonts w:ascii="Arial" w:eastAsia="Times New Roman" w:hAnsi="Arial" w:cs="Times New Roman"/>
-          <w:sz w:val="21"/>
-          <w:szCs w:val="21"/>
-        </w:rPr>
-        <w:t>/index.html</w:t>
-      </w:r>
-      <w:r>
-        <w:rPr>
-          <w:rFonts w:ascii="Arial" w:eastAsia="Times New Roman" w:hAnsi="Arial" w:cs="Times New Roman"/>
-          <w:sz w:val="21"/>
-          <w:szCs w:val="21"/>
-        </w:rPr>
-        <w:fldChar w:fldCharType="end"/>
-      </w:r>
-    </w:p>
-    <w:p>
-      <w:pPr>
-        <w:spacing w:before="100" w:beforeAutospacing="1" w:after="100" w:afterAutospacing="1"/>
-        <w:rPr>
-          <w:rStyle w:val="Hyperlink"/>
-          <w:rFonts w:ascii="Arial" w:eastAsia="Times New Roman" w:hAnsi="Arial" w:cs="Times New Roman"/>
           <w:color w:val="000000" w:themeColor="text1"/>
           <w:sz w:val="21"/>
           <w:szCs w:val="21"/>
           <w:u w:val="none"/>
         </w:rPr>
-      </w:pPr>
-      <w:r>
-        <w:rPr>
-          <w:rStyle w:val="Hyperlink"/>
+        <w:t>How to Guide at W3 Schools</w:t>
+      </w:r>
+    </w:p>
+    <w:p>
+      <w:pPr>
+        <w:spacing w:before="100" w:beforeAutospacing="1" w:after="100" w:afterAutospacing="1"/>
+        <w:rPr>
           <w:rFonts w:ascii="Arial" w:eastAsia="Times New Roman" w:hAnsi="Arial" w:cs="Times New Roman"/>
           <w:color w:val="000000" w:themeColor="text1"/>
           <w:sz w:val="21"/>
           <w:szCs w:val="21"/>
-          <w:u w:val="none"/>
-        </w:rPr>
-        <w:t>How to Guide at W3 Schools</w:t>
-      </w:r>
-    </w:p>
-    <w:p>
-      <w:pPr>
-        <w:spacing w:before="100" w:beforeAutospacing="1" w:after="100" w:afterAutospacing="1"/>
-        <w:rPr>
-          <w:rFonts w:ascii="Arial" w:eastAsia="Times New Roman" w:hAnsi="Arial" w:cs="Times New Roman"/>
-          <w:color w:val="000000" w:themeColor="text1"/>
-          <w:sz w:val="21"/>
-          <w:szCs w:val="21"/>
-        </w:rPr>
-      </w:pPr>
-      <w:hyperlink r:id="rId12" w:history="1">
+        </w:rPr>
+      </w:pPr>
+      <w:hyperlink r:id="rId13" w:history="1">
         <w:r>
           <w:rPr>
             <w:rStyle w:val="Hyperlink"/>
@@ -549,7 +487,7 @@
           <w:szCs w:val="21"/>
         </w:rPr>
       </w:pPr>
-      <w:hyperlink r:id="rId13" w:anchor="validate_by_input" w:history="1">
+      <w:hyperlink r:id="rId14" w:anchor="validate_by_input" w:history="1">
         <w:r>
           <w:rPr>
             <w:rStyle w:val="Hyperlink"/>

</xml_diff>